<commit_message>
Correcciones en jalar los tickets de digito a cadena
Se corrigieron los datos mostrados de los destinatarios de cada ticket.
</commit_message>
<xml_diff>
--- a/plugin/investigacion.docx
+++ b/plugin/investigacion.docx
@@ -157,7 +157,25 @@
           <w:b/>
           <w:sz w:val="20"/>
         </w:rPr>
-        <w:t xml:space="preserve">Evaluación del ticket </w:t>
+        <w:t xml:space="preserve">Evaluación del </w:t>
+      </w:r>
+      <w:proofErr w:type="gramStart"/>
+      <w:r>
+        <w:rPr>
+          <w:rFonts w:ascii="Arial Narrow" w:hAnsi="Arial Narrow"/>
+          <w:b/>
+          <w:sz w:val="20"/>
+        </w:rPr>
+        <w:t>ticket</w:t>
+      </w:r>
+      <w:proofErr w:type="gramEnd"/>
+      <w:r>
+        <w:rPr>
+          <w:rFonts w:ascii="Arial Narrow" w:hAnsi="Arial Narrow"/>
+          <w:b/>
+          <w:sz w:val="20"/>
+        </w:rPr>
+        <w:t xml:space="preserve"> </w:t>
       </w:r>
       <w:r>
         <w:rPr>
@@ -1153,17 +1171,13 @@
               <w:jc w:val="left"/>
               <w:rPr>
                 <w:rFonts w:ascii="Arial" w:hAnsi="Arial" w:cs="Arial"/>
-                <w:b/>
-                <w:bCs/>
-                <w:sz w:val="22"/>
-                <w:szCs w:val="22"/>
-              </w:rPr>
-            </w:pPr>
-            <w:r>
-              <w:rPr>
-                <w:rFonts w:ascii="Arial" w:hAnsi="Arial" w:cs="Arial"/>
-                <w:b/>
-                <w:bCs/>
+                <w:sz w:val="22"/>
+                <w:szCs w:val="22"/>
+              </w:rPr>
+            </w:pPr>
+            <w:r>
+              <w:rPr>
+                <w:rFonts w:ascii="Arial" w:hAnsi="Arial" w:cs="Arial"/>
                 <w:sz w:val="22"/>
                 <w:szCs w:val="22"/>
               </w:rPr>
@@ -1505,15 +1519,15 @@
               <w:pStyle w:val="Textoindependiente2"/>
               <w:rPr>
                 <w:rFonts w:ascii="Arial" w:hAnsi="Arial" w:cs="Arial"/>
-                <w:b/>
-                <w:sz w:val="22"/>
-                <w:szCs w:val="22"/>
-              </w:rPr>
-            </w:pPr>
-            <w:r>
-              <w:rPr>
-                <w:rFonts w:ascii="Arial" w:hAnsi="Arial" w:cs="Arial"/>
-                <w:b/>
+                <w:bCs/>
+                <w:sz w:val="22"/>
+                <w:szCs w:val="22"/>
+              </w:rPr>
+            </w:pPr>
+            <w:r>
+              <w:rPr>
+                <w:rFonts w:ascii="Arial" w:hAnsi="Arial" w:cs="Arial"/>
+                <w:bCs/>
                 <w:sz w:val="22"/>
                 <w:szCs w:val="22"/>
               </w:rPr>
@@ -1816,15 +1830,15 @@
               <w:pStyle w:val="Textoindependiente2"/>
               <w:rPr>
                 <w:rFonts w:ascii="Arial" w:hAnsi="Arial" w:cs="Arial"/>
-                <w:b/>
-                <w:sz w:val="22"/>
-                <w:szCs w:val="22"/>
-              </w:rPr>
-            </w:pPr>
-            <w:r>
-              <w:rPr>
-                <w:rFonts w:ascii="Arial" w:hAnsi="Arial" w:cs="Arial"/>
-                <w:b/>
+                <w:bCs/>
+                <w:sz w:val="22"/>
+                <w:szCs w:val="22"/>
+              </w:rPr>
+            </w:pPr>
+            <w:r>
+              <w:rPr>
+                <w:rFonts w:ascii="Arial" w:hAnsi="Arial" w:cs="Arial"/>
+                <w:bCs/>
                 <w:sz w:val="22"/>
                 <w:szCs w:val="22"/>
               </w:rPr>
@@ -2131,13 +2145,17 @@
               <w:jc w:val="center"/>
               <w:rPr>
                 <w:rFonts w:ascii="Arial" w:hAnsi="Arial" w:cs="Arial"/>
-                <w:sz w:val="22"/>
-                <w:szCs w:val="22"/>
-              </w:rPr>
-            </w:pPr>
-            <w:r>
-              <w:rPr>
-                <w:rFonts w:ascii="Arial" w:hAnsi="Arial" w:cs="Arial"/>
+                <w:b/>
+                <w:bCs/>
+                <w:sz w:val="22"/>
+                <w:szCs w:val="22"/>
+              </w:rPr>
+            </w:pPr>
+            <w:r>
+              <w:rPr>
+                <w:rFonts w:ascii="Arial" w:hAnsi="Arial" w:cs="Arial"/>
+                <w:b/>
+                <w:bCs/>
                 <w:sz w:val="22"/>
                 <w:szCs w:val="22"/>
               </w:rPr>
@@ -2757,7 +2775,27 @@
                 <w:bCs/>
                 <w:sz w:val="20"/>
               </w:rPr>
-              <w:t>{valoracion}</w:t>
+              <w:t>{</w:t>
+            </w:r>
+            <w:proofErr w:type="spellStart"/>
+            <w:r>
+              <w:rPr>
+                <w:rFonts w:ascii="Arial Narrow" w:hAnsi="Arial Narrow"/>
+                <w:b/>
+                <w:bCs/>
+                <w:sz w:val="20"/>
+              </w:rPr>
+              <w:t>valoracion</w:t>
+            </w:r>
+            <w:proofErr w:type="spellEnd"/>
+            <w:r>
+              <w:rPr>
+                <w:rFonts w:ascii="Arial Narrow" w:hAnsi="Arial Narrow"/>
+                <w:b/>
+                <w:bCs/>
+                <w:sz w:val="20"/>
+              </w:rPr>
+              <w:t>}</w:t>
             </w:r>
           </w:p>
         </w:tc>

</xml_diff>